<commit_message>
Mis à jour de bilan personnel
</commit_message>
<xml_diff>
--- a/Livrables/version classique/Organisation_de_Projet.docx
+++ b/Livrables/version classique/Organisation_de_Projet.docx
@@ -1078,15 +1078,7 @@
         <w:t>L’objectif</w:t>
       </w:r>
       <w:r>
-        <w:t xml:space="preserve"> du projet et de proposer à la société </w:t>
-      </w:r>
-      <w:proofErr w:type="spellStart"/>
-      <w:r>
-        <w:t>Carnofluxe</w:t>
-      </w:r>
-      <w:proofErr w:type="spellEnd"/>
-      <w:r>
-        <w:t xml:space="preserve"> une solution pour obtenir un site web de  </w:t>
+        <w:t xml:space="preserve"> du projet et de proposer à la société Carnofluxe une solution pour obtenir un site web de  </w:t>
       </w:r>
       <w:r>
         <w:t xml:space="preserve">   </w:t>
@@ -2015,10 +2007,7 @@
               <w:jc w:val="both"/>
             </w:pPr>
             <w:r>
-              <w:t xml:space="preserve">Houssais </w:t>
-            </w:r>
-            <w:r>
-              <w:t>Nathanaël</w:t>
+              <w:t>Houssais Nathanaël</w:t>
             </w:r>
           </w:p>
         </w:tc>
@@ -2147,8 +2136,6 @@
           <w:u w:val="single"/>
         </w:rPr>
       </w:pPr>
-      <w:bookmarkStart w:id="12" w:name="_GoBack"/>
-      <w:bookmarkEnd w:id="12"/>
       <w:r>
         <w:rPr>
           <w:u w:val="single"/>
@@ -2188,12 +2175,18 @@
         <w:pStyle w:val="Paragraphedeliste"/>
         <w:numPr>
           <w:ilvl w:val="0"/>
-          <w:numId w:val="1"/>
+          <w:numId w:val="3"/>
         </w:numPr>
+        <w:jc w:val="both"/>
       </w:pPr>
       <w:r>
         <w:t>Nathanaël Houssais :</w:t>
       </w:r>
+      <w:r>
+        <w:t xml:space="preserve"> Lors de ce projet, j’ai eu comme tâche la réalisation du serveur http dans son ensemble, comme je n’en avais jamais réellement créé, j’ai perdu énormément de temps dans la configuration d’Apache2 pour remarquer qu’au final beaucoup de ce que j’avais fait n’amenais pas à la finition des serveur http. Mais à terme, fin Dimanche, j’ai pu finir les serveur http sur linux, du moins, cela fonctionnait chez moi. Mais en arrivant lundi, cela ne fonctionnait plus du coup pour plus de faciliter pour le DNS et DHCP et pour ne pas perdre de temps, et Charles s’en occupa sur son pc pour le lié avec le DNS. Puis je travaillai sur les livrables pour le mardi soir.</w:t>
+      </w:r>
+      <w:bookmarkStart w:id="12" w:name="_GoBack"/>
+      <w:bookmarkEnd w:id="12"/>
     </w:p>
     <w:p>
       <w:pPr>
@@ -2451,6 +2444,18 @@
   </w:num>
   <w:num w:numId="2">
     <w:abstractNumId w:val="0"/>
+  </w:num>
+  <w:num w:numId="3">
+    <w:abstractNumId w:val="1"/>
+    <w:lvlOverride w:ilvl="0"/>
+    <w:lvlOverride w:ilvl="1"/>
+    <w:lvlOverride w:ilvl="2"/>
+    <w:lvlOverride w:ilvl="3"/>
+    <w:lvlOverride w:ilvl="4"/>
+    <w:lvlOverride w:ilvl="5"/>
+    <w:lvlOverride w:ilvl="6"/>
+    <w:lvlOverride w:ilvl="7"/>
+    <w:lvlOverride w:ilvl="8"/>
   </w:num>
 </w:numbering>
 </file>

</xml_diff>